<commit_message>
RE-RENDER; find new location of pandoc
</commit_message>
<xml_diff>
--- a/spruce/spruce.docx
+++ b/spruce/spruce.docx
@@ -7,55 +7,7 @@
         <w:pStyle w:val="Title"/>
       </w:pPr>
       <w:r>
-        <w:t xml:space="preserve">Multiple</w:t>
-      </w:r>
-      <w:r>
-        <w:t xml:space="preserve"> </w:t>
-      </w:r>
-      <w:r>
-        <w:t xml:space="preserve">Approaches</w:t>
-      </w:r>
-      <w:r>
-        <w:t xml:space="preserve"> </w:t>
-      </w:r>
-      <w:r>
-        <w:t xml:space="preserve">to</w:t>
-      </w:r>
-      <w:r>
-        <w:t xml:space="preserve"> </w:t>
-      </w:r>
-      <w:r>
-        <w:t xml:space="preserve">Causal</w:t>
-      </w:r>
-      <w:r>
-        <w:t xml:space="preserve"> </w:t>
-      </w:r>
-      <w:r>
-        <w:t xml:space="preserve">Modeling</w:t>
-      </w:r>
-      <w:r>
-        <w:t xml:space="preserve"> </w:t>
-      </w:r>
-      <w:r>
-        <w:t xml:space="preserve">Using</w:t>
-      </w:r>
-      <w:r>
-        <w:t xml:space="preserve"> </w:t>
-      </w:r>
-      <w:r>
-        <w:t xml:space="preserve">Black</w:t>
-      </w:r>
-      <w:r>
-        <w:t xml:space="preserve"> </w:t>
-      </w:r>
-      <w:r>
-        <w:t xml:space="preserve">Spruce</w:t>
-      </w:r>
-      <w:r>
-        <w:t xml:space="preserve"> </w:t>
-      </w:r>
-      <w:r>
-        <w:t xml:space="preserve">Data</w:t>
+        <w:t xml:space="preserve">Multiple Approaches to Causal Modeling Using Black Spruce Data</w:t>
       </w:r>
     </w:p>
     <w:p>
@@ -63,13 +15,7 @@
         <w:pStyle w:val="Author"/>
       </w:pPr>
       <w:r>
-        <w:t xml:space="preserve">Andy</w:t>
-      </w:r>
-      <w:r>
-        <w:t xml:space="preserve"> </w:t>
-      </w:r>
-      <w:r>
-        <w:t xml:space="preserve">Grogan-Kaylor</w:t>
+        <w:t xml:space="preserve">Andy Grogan-Kaylor</w:t>
       </w:r>
     </w:p>
     <w:p>
@@ -77,25 +23,7 @@
         <w:pStyle w:val="Date"/>
       </w:pPr>
       <w:r>
-        <w:t xml:space="preserve">2</w:t>
-      </w:r>
-      <w:r>
-        <w:t xml:space="preserve"> </w:t>
-      </w:r>
-      <w:r>
-        <w:t xml:space="preserve">Sep</w:t>
-      </w:r>
-      <w:r>
-        <w:t xml:space="preserve"> </w:t>
-      </w:r>
-      <w:r>
-        <w:t xml:space="preserve">2023</w:t>
-      </w:r>
-      <w:r>
-        <w:t xml:space="preserve"> </w:t>
-      </w:r>
-      <w:r>
-        <w:t xml:space="preserve">13:02:48</w:t>
+        <w:t xml:space="preserve">17 Dec 2025 16:09:39</w:t>
       </w:r>
     </w:p>
     <w:bookmarkStart w:id="20" w:name="background"/>
@@ -158,13 +86,7 @@
         <w:pStyle w:val="BlockText"/>
       </w:pPr>
       <w:r>
-        <w:t xml:space="preserve">“</w:t>
-      </w:r>
-      <w:r>
-        <w:t xml:space="preserve">Black spruce (Picea mariana) is a species of a slow-growing coniferous tree found across the northern part of North America. It is commonly found on wet organic soils. In a study conducted in the 1990s, a biologist interested in factors affecting the growth of the black spruce planted its seedlings on sites located in boreal peatlands in northern Manitoba, Canada (Camil et al. (2010)). The data set Spruce contains a part of the data from the study (Table 1.8). Seventy-two black spruce seedlings were planted in four plots under varying conditions (fertilizer–no fertilizer, competition–no competition), and their heights and diameters were measured over the course of 5 years. The researcher wanted to see whether the addition of fertilizer or the removal of competition from other plants (by weeding) affected the growth of these seedlings.</w:t>
-      </w:r>
-      <w:r>
-        <w:t xml:space="preserve">”</w:t>
+        <w:t xml:space="preserve">“Black spruce (Picea mariana) is a species of a slow-growing coniferous tree found across the northern part of North America. It is commonly found on wet organic soils. In a study conducted in the 1990s, a biologist interested in factors affecting the growth of the black spruce planted its seedlings on sites located in boreal peatlands in northern Manitoba, Canada (Camil et al. (2010)). The data set Spruce contains a part of the data from the study (Table 1.8). Seventy-two black spruce seedlings were planted in four plots under varying conditions (fertilizer–no fertilizer, competition–no competition), and their heights and diameters were measured over the course of 5 years. The researcher wanted to see whether the addition of fertilizer or the removal of competition from other plants (by weeding) affected the growth of these seedlings.”</w:t>
       </w:r>
     </w:p>
     <w:bookmarkEnd w:id="20"/>
@@ -189,24 +111,53 @@
       </w:r>
       <w:r>
         <w:rPr>
+          <w:i/>
           <w:iCs/>
+        </w:rPr>
+        <w:t xml:space="preserve">potentially causal</w:t>
+      </w:r>
+      <w:r>
+        <w:t xml:space="preserve"> </w:t>
+      </w:r>
+      <w:r>
+        <w:t xml:space="preserve">estimate of the effect of</w:t>
+      </w:r>
+      <w:r>
+        <w:t xml:space="preserve"> </w:t>
+      </w:r>
+      <w:r>
+        <w:rPr>
           <w:i/>
-        </w:rPr>
-        <w:t xml:space="preserve">potentially causal</w:t>
-      </w:r>
-      <w:r>
-        <w:t xml:space="preserve"> </w:t>
-      </w:r>
-      <w:r>
-        <w:t xml:space="preserve">estimate of the effect of</w:t>
-      </w:r>
-      <w:r>
-        <w:t xml:space="preserve"> </w:t>
-      </w:r>
-      <w:r>
-        <w:rPr>
           <w:iCs/>
+        </w:rPr>
+        <w:t xml:space="preserve">fertilizer</w:t>
+      </w:r>
+      <w:r>
+        <w:t xml:space="preserve"> </w:t>
+      </w:r>
+      <w:r>
+        <w:t xml:space="preserve">on</w:t>
+      </w:r>
+      <w:r>
+        <w:t xml:space="preserve"> </w:t>
+      </w:r>
+      <w:r>
+        <w:rPr>
           <w:i/>
+          <w:iCs/>
+        </w:rPr>
+        <w:t xml:space="preserve">tree height at year 5</w:t>
+      </w:r>
+      <w:r>
+        <w:t xml:space="preserve">. Along the way we will give brief attention to the advantages and disadvantages of each approach. Because of the research design, we have strong reasons to consider</w:t>
+      </w:r>
+      <w:r>
+        <w:t xml:space="preserve"> </w:t>
+      </w:r>
+      <w:r>
+        <w:rPr>
+          <w:i/>
+          <w:iCs/>
         </w:rPr>
         <w:t xml:space="preserve">fertilizer</w:t>
       </w:r>
@@ -214,44 +165,15 @@
         <w:t xml:space="preserve"> </w:t>
       </w:r>
       <w:r>
-        <w:t xml:space="preserve">on</w:t>
-      </w:r>
-      <w:r>
-        <w:t xml:space="preserve"> </w:t>
-      </w:r>
-      <w:r>
-        <w:rPr>
+        <w:t xml:space="preserve">as having a causal effect on</w:t>
+      </w:r>
+      <w:r>
+        <w:t xml:space="preserve"> </w:t>
+      </w:r>
+      <w:r>
+        <w:rPr>
+          <w:i/>
           <w:iCs/>
-          <w:i/>
-        </w:rPr>
-        <w:t xml:space="preserve">tree height at year 5</w:t>
-      </w:r>
-      <w:r>
-        <w:t xml:space="preserve">. Along the way we will give brief attention to the advantages and disadvantages of each approach. Because of the research design, we have strong reasons to consider</w:t>
-      </w:r>
-      <w:r>
-        <w:t xml:space="preserve"> </w:t>
-      </w:r>
-      <w:r>
-        <w:rPr>
-          <w:iCs/>
-          <w:i/>
-        </w:rPr>
-        <w:t xml:space="preserve">fertilizer</w:t>
-      </w:r>
-      <w:r>
-        <w:t xml:space="preserve"> </w:t>
-      </w:r>
-      <w:r>
-        <w:t xml:space="preserve">as having a causal effect on</w:t>
-      </w:r>
-      <w:r>
-        <w:t xml:space="preserve"> </w:t>
-      </w:r>
-      <w:r>
-        <w:rPr>
-          <w:iCs/>
-          <w:i/>
         </w:rPr>
         <w:t xml:space="preserve">tree height</w:t>
       </w:r>
@@ -365,8 +287,8 @@
       </w:r>
       <w:r>
         <w:rPr>
+          <w:i/>
           <w:iCs/>
-          <w:i/>
         </w:rPr>
         <w:t xml:space="preserve">causal</w:t>
       </w:r>
@@ -393,11 +315,11 @@
     </w:p>
     <w:p>
       <w:pPr>
+        <w:pStyle w:val="Compact"/>
         <w:numPr>
           <w:ilvl w:val="0"/>
           <w:numId w:val="1001"/>
         </w:numPr>
-        <w:pStyle w:val="Compact"/>
       </w:pPr>
       <m:oMath>
         <m:r>
@@ -424,11 +346,11 @@
     </w:p>
     <w:p>
       <w:pPr>
+        <w:pStyle w:val="Compact"/>
         <w:numPr>
           <w:ilvl w:val="0"/>
           <w:numId w:val="1001"/>
         </w:numPr>
-        <w:pStyle w:val="Compact"/>
       </w:pPr>
       <m:oMath>
         <m:r>
@@ -458,11 +380,11 @@
     </w:p>
     <w:p>
       <w:pPr>
+        <w:pStyle w:val="Compact"/>
         <w:numPr>
           <w:ilvl w:val="0"/>
           <w:numId w:val="1001"/>
         </w:numPr>
-        <w:pStyle w:val="Compact"/>
       </w:pPr>
       <w:r>
         <w:t xml:space="preserve">The association between</w:t>
@@ -574,24 +496,24 @@
       </w:r>
       <w:r>
         <w:rPr>
+          <w:i/>
           <w:iCs/>
+        </w:rPr>
+        <w:t xml:space="preserve">fertilizer</w:t>
+      </w:r>
+      <w:r>
+        <w:t xml:space="preserve"> </w:t>
+      </w:r>
+      <w:r>
+        <w:t xml:space="preserve">and</w:t>
+      </w:r>
+      <w:r>
+        <w:t xml:space="preserve"> </w:t>
+      </w:r>
+      <w:r>
+        <w:rPr>
           <w:i/>
-        </w:rPr>
-        <w:t xml:space="preserve">fertilizer</w:t>
-      </w:r>
-      <w:r>
-        <w:t xml:space="preserve"> </w:t>
-      </w:r>
-      <w:r>
-        <w:t xml:space="preserve">and</w:t>
-      </w:r>
-      <w:r>
-        <w:t xml:space="preserve"> </w:t>
-      </w:r>
-      <w:r>
-        <w:rPr>
           <w:iCs/>
-          <w:i/>
         </w:rPr>
         <w:t xml:space="preserve">tree height</w:t>
       </w:r>
@@ -806,7 +728,7 @@
         <w:rPr>
           <w:rStyle w:val="NormalTok"/>
         </w:rPr>
-        <w:t xml:space="preserve">────────────────────────────────────────────────────────────────────────────────────────────</w:t>
+        <w:t xml:space="preserve">───────────────────────────────────────────────────────────────────────────────</w:t>
       </w:r>
       <w:r>
         <w:br/>
@@ -887,7 +809,7 @@
         <w:rPr>
           <w:rStyle w:val="NormalTok"/>
         </w:rPr>
-        <w:t xml:space="preserve">────────────────────────────────────────────────────────────────────────────────────────────</w:t>
+        <w:t xml:space="preserve">───────────────────────────────────────────────────────────────────────────────</w:t>
       </w:r>
       <w:r>
         <w:br/>
@@ -938,7 +860,16 @@
         <w:rPr>
           <w:rStyle w:val="NormalTok"/>
         </w:rPr>
-        <w:t xml:space="preserve">                                              C (competition), CR (competition removed)</w:t>
+        <w:t xml:space="preserve">                                              C (competition), CR (competition</w:t>
+      </w:r>
+      <w:r>
+        <w:br/>
+      </w:r>
+      <w:r>
+        <w:rPr>
+          <w:rStyle w:val="NormalTok"/>
+        </w:rPr>
+        <w:t xml:space="preserve">                                                removed)</w:t>
       </w:r>
       <w:r>
         <w:br/>
@@ -989,10 +920,13 @@
         <w:t xml:space="preserve">not</w:t>
       </w:r>
       <w:r>
-        <w:rPr>
-          <w:rStyle w:val="NormalTok"/>
-        </w:rPr>
-        <w:t xml:space="preserve"> fertilized)</w:t>
+        <w:br/>
+      </w:r>
+      <w:r>
+        <w:rPr>
+          <w:rStyle w:val="NormalTok"/>
+        </w:rPr>
+        <w:t xml:space="preserve">                                                fertilized)</w:t>
       </w:r>
       <w:r>
         <w:br/>
@@ -1034,10 +968,13 @@
         <w:t xml:space="preserve">at</w:t>
       </w:r>
       <w:r>
-        <w:rPr>
-          <w:rStyle w:val="NormalTok"/>
-        </w:rPr>
-        <w:t xml:space="preserve"> planting</w:t>
+        <w:br/>
+      </w:r>
+      <w:r>
+        <w:rPr>
+          <w:rStyle w:val="NormalTok"/>
+        </w:rPr>
+        <w:t xml:space="preserve">                                                planting</w:t>
       </w:r>
       <w:r>
         <w:br/>
@@ -1136,10 +1073,13 @@
         <w:t xml:space="preserve">at</w:t>
       </w:r>
       <w:r>
-        <w:rPr>
-          <w:rStyle w:val="NormalTok"/>
-        </w:rPr>
-        <w:t xml:space="preserve"> planting</w:t>
+        <w:br/>
+      </w:r>
+      <w:r>
+        <w:rPr>
+          <w:rStyle w:val="NormalTok"/>
+        </w:rPr>
+        <w:t xml:space="preserve">                                                planting</w:t>
       </w:r>
       <w:r>
         <w:br/>
@@ -1193,10 +1133,13 @@
         <w:t xml:space="preserve">year</w:t>
       </w:r>
       <w:r>
-        <w:rPr>
-          <w:rStyle w:val="NormalTok"/>
-        </w:rPr>
-        <w:t xml:space="preserve"> 5</w:t>
+        <w:br/>
+      </w:r>
+      <w:r>
+        <w:rPr>
+          <w:rStyle w:val="NormalTok"/>
+        </w:rPr>
+        <w:t xml:space="preserve">                                                5</w:t>
       </w:r>
       <w:r>
         <w:br/>
@@ -1271,7 +1214,7 @@
         <w:rPr>
           <w:rStyle w:val="NormalTok"/>
         </w:rPr>
-        <w:t xml:space="preserve">────────────────────────────────────────────────────────────────────────────────────────────</w:t>
+        <w:t xml:space="preserve">───────────────────────────────────────────────────────────────────────────────</w:t>
       </w:r>
       <w:r>
         <w:br/>
@@ -1337,11 +1280,11 @@
     </w:p>
     <w:p>
       <w:pPr>
+        <w:pStyle w:val="Compact"/>
         <w:numPr>
           <w:ilvl w:val="0"/>
           <w:numId w:val="1002"/>
         </w:numPr>
-        <w:pStyle w:val="Compact"/>
       </w:pPr>
       <w:r>
         <w:t xml:space="preserve">Empirically,</w:t>
@@ -1351,24 +1294,24 @@
       </w:r>
       <w:r>
         <w:rPr>
+          <w:i/>
           <w:iCs/>
+        </w:rPr>
+        <w:t xml:space="preserve">fertilizer</w:t>
+      </w:r>
+      <w:r>
+        <w:t xml:space="preserve"> </w:t>
+      </w:r>
+      <w:r>
+        <w:t xml:space="preserve">is correlated with</w:t>
+      </w:r>
+      <w:r>
+        <w:t xml:space="preserve"> </w:t>
+      </w:r>
+      <w:r>
+        <w:rPr>
           <w:i/>
-        </w:rPr>
-        <w:t xml:space="preserve">fertilizer</w:t>
-      </w:r>
-      <w:r>
-        <w:t xml:space="preserve"> </w:t>
-      </w:r>
-      <w:r>
-        <w:t xml:space="preserve">is correlated with</w:t>
-      </w:r>
-      <w:r>
-        <w:t xml:space="preserve"> </w:t>
-      </w:r>
-      <w:r>
-        <w:rPr>
           <w:iCs/>
-          <w:i/>
         </w:rPr>
         <w:t xml:space="preserve">tree height</w:t>
       </w:r>
@@ -1383,7 +1326,7 @@
       <w:r>
         <w:drawing>
           <wp:inline>
-            <wp:extent cx="2971800" cy="1979218"/>
+            <wp:extent cx="2971800" cy="1783080"/>
             <wp:effectExtent b="0" l="0" r="0" t="0"/>
             <wp:docPr descr="Scatterplot of Tree Height At Year 5 By Fertilizer Use" title="" id="34" name="Picture"/>
             <a:graphic>
@@ -1404,7 +1347,7 @@
                   <pic:spPr bwMode="auto">
                     <a:xfrm>
                       <a:off x="0" y="0"/>
-                      <a:ext cx="2971800" cy="1979218"/>
+                      <a:ext cx="2971800" cy="1783080"/>
                     </a:xfrm>
                     <a:prstGeom prst="rect">
                       <a:avLst/>
@@ -1433,52 +1376,52 @@
     </w:p>
     <w:p>
       <w:pPr>
+        <w:pStyle w:val="Compact"/>
         <w:numPr>
           <w:ilvl w:val="0"/>
           <w:numId w:val="1003"/>
         </w:numPr>
+      </w:pPr>
+      <w:r>
+        <w:t xml:space="preserve">From the research design, we know that</w:t>
+      </w:r>
+      <w:r>
+        <w:t xml:space="preserve"> </w:t>
+      </w:r>
+      <w:r>
+        <w:rPr>
+          <w:i/>
+          <w:iCs/>
+        </w:rPr>
+        <w:t xml:space="preserve">fertilizer</w:t>
+      </w:r>
+      <w:r>
+        <w:t xml:space="preserve"> </w:t>
+      </w:r>
+      <w:r>
+        <w:t xml:space="preserve">comes prior to</w:t>
+      </w:r>
+      <w:r>
+        <w:t xml:space="preserve"> </w:t>
+      </w:r>
+      <w:r>
+        <w:rPr>
+          <w:i/>
+          <w:iCs/>
+        </w:rPr>
+        <w:t xml:space="preserve">tree height at year 5</w:t>
+      </w:r>
+      <w:r>
+        <w:t xml:space="preserve">.</w:t>
+      </w:r>
+    </w:p>
+    <w:p>
+      <w:pPr>
         <w:pStyle w:val="Compact"/>
-      </w:pPr>
-      <w:r>
-        <w:t xml:space="preserve">From the research design, we know that</w:t>
-      </w:r>
-      <w:r>
-        <w:t xml:space="preserve"> </w:t>
-      </w:r>
-      <w:r>
-        <w:rPr>
-          <w:iCs/>
-          <w:i/>
-        </w:rPr>
-        <w:t xml:space="preserve">fertilizer</w:t>
-      </w:r>
-      <w:r>
-        <w:t xml:space="preserve"> </w:t>
-      </w:r>
-      <w:r>
-        <w:t xml:space="preserve">comes prior to</w:t>
-      </w:r>
-      <w:r>
-        <w:t xml:space="preserve"> </w:t>
-      </w:r>
-      <w:r>
-        <w:rPr>
-          <w:iCs/>
-          <w:i/>
-        </w:rPr>
-        <w:t xml:space="preserve">tree height at year 5</w:t>
-      </w:r>
-      <w:r>
-        <w:t xml:space="preserve">.</w:t>
-      </w:r>
-    </w:p>
-    <w:p>
-      <w:pPr>
         <w:numPr>
           <w:ilvl w:val="0"/>
           <w:numId w:val="1003"/>
         </w:numPr>
-        <w:pStyle w:val="Compact"/>
       </w:pPr>
       <w:r>
         <w:t xml:space="preserve">We are going to use various statistical strategies–detailed below–to assess whether the association of</w:t>
@@ -1488,24 +1431,24 @@
       </w:r>
       <w:r>
         <w:rPr>
+          <w:i/>
           <w:iCs/>
+        </w:rPr>
+        <w:t xml:space="preserve">fertilizer</w:t>
+      </w:r>
+      <w:r>
+        <w:t xml:space="preserve"> </w:t>
+      </w:r>
+      <w:r>
+        <w:t xml:space="preserve">and</w:t>
+      </w:r>
+      <w:r>
+        <w:t xml:space="preserve"> </w:t>
+      </w:r>
+      <w:r>
+        <w:rPr>
           <w:i/>
-        </w:rPr>
-        <w:t xml:space="preserve">fertilizer</w:t>
-      </w:r>
-      <w:r>
-        <w:t xml:space="preserve"> </w:t>
-      </w:r>
-      <w:r>
-        <w:t xml:space="preserve">and</w:t>
-      </w:r>
-      <w:r>
-        <w:t xml:space="preserve"> </w:t>
-      </w:r>
-      <w:r>
-        <w:rPr>
           <w:iCs/>
-          <w:i/>
         </w:rPr>
         <w:t xml:space="preserve">tree height</w:t>
       </w:r>
@@ -1656,8 +1599,8 @@
       </w:r>
       <w:r>
         <w:rPr>
+          <w:i/>
           <w:iCs/>
-          <w:i/>
         </w:rPr>
         <w:t xml:space="preserve">not</w:t>
       </w:r>
@@ -2499,8 +2442,8 @@
       </w:r>
       <w:r>
         <w:rPr>
+          <w:i/>
           <w:iCs/>
-          <w:i/>
         </w:rPr>
         <w:t xml:space="preserve">fertilizer</w:t>
       </w:r>
@@ -3201,7 +3144,16 @@
         <w:rPr>
           <w:rStyle w:val="NormalTok"/>
         </w:rPr>
-        <w:t xml:space="preserve"> PNG </w:t>
+        <w:t xml:space="preserve"> PNG</w:t>
+      </w:r>
+      <w:r>
+        <w:br/>
+      </w:r>
+      <w:r>
+        <w:rPr>
+          <w:rStyle w:val="NormalTok"/>
+        </w:rPr>
+        <w:t xml:space="preserve">    </w:t>
       </w:r>
       <w:r>
         <w:rPr>
@@ -3217,7 +3169,7 @@
       <w:r>
         <w:drawing>
           <wp:inline>
-            <wp:extent cx="2971800" cy="1979218"/>
+            <wp:extent cx="2971800" cy="1783080"/>
             <wp:effectExtent b="0" l="0" r="0" t="0"/>
             <wp:docPr descr="Density Plot of Propensity Score" title="" id="40" name="Picture"/>
             <a:graphic>
@@ -3238,7 +3190,7 @@
                   <pic:spPr bwMode="auto">
                     <a:xfrm>
                       <a:off x="0" y="0"/>
-                      <a:ext cx="2971800" cy="1979218"/>
+                      <a:ext cx="2971800" cy="1783080"/>
                     </a:xfrm>
                     <a:prstGeom prst="rect">
                       <a:avLst/>
@@ -3289,13 +3241,34 @@
       </w:r>
       <w:r>
         <w:rPr>
+          <w:i/>
           <w:iCs/>
+        </w:rPr>
+        <w:t xml:space="preserve">Ecology</w:t>
+      </w:r>
+      <w:r>
+        <w:t xml:space="preserve">. https://doi.org/10.1890/08-1839.1</w:t>
+      </w:r>
+    </w:p>
+    <w:p>
+      <w:pPr>
+        <w:pStyle w:val="BodyText"/>
+      </w:pPr>
+      <w:r>
+        <w:t xml:space="preserve">Chihara, L. M., &amp; Hesterberg, T. C. (2018).</w:t>
+      </w:r>
+      <w:r>
+        <w:t xml:space="preserve"> </w:t>
+      </w:r>
+      <w:r>
+        <w:rPr>
           <w:i/>
-        </w:rPr>
-        <w:t xml:space="preserve">Ecology</w:t>
-      </w:r>
-      <w:r>
-        <w:t xml:space="preserve">. https://doi.org/10.1890/08-1839.1</w:t>
+          <w:iCs/>
+        </w:rPr>
+        <w:t xml:space="preserve">Mathematical Statistics with Resampling and R</w:t>
+      </w:r>
+      <w:r>
+        <w:t xml:space="preserve">. https://doi.org/10.1002/9781119505969</w:t>
       </w:r>
     </w:p>
     <w:p>
@@ -3303,36 +3276,15 @@
         <w:pStyle w:val="BodyText"/>
       </w:pPr>
       <w:r>
-        <w:t xml:space="preserve">Chihara, L. M., &amp; Hesterberg, T. C. (2018).</w:t>
-      </w:r>
-      <w:r>
-        <w:t xml:space="preserve"> </w:t>
-      </w:r>
-      <w:r>
-        <w:rPr>
+        <w:t xml:space="preserve">Holland, P. W. (1986). Statistics and Causal Inference.</w:t>
+      </w:r>
+      <w:r>
+        <w:t xml:space="preserve"> </w:t>
+      </w:r>
+      <w:r>
+        <w:rPr>
+          <w:i/>
           <w:iCs/>
-          <w:i/>
-        </w:rPr>
-        <w:t xml:space="preserve">Mathematical Statistics with Resampling and R</w:t>
-      </w:r>
-      <w:r>
-        <w:t xml:space="preserve">. https://doi.org/10.1002/9781119505969</w:t>
-      </w:r>
-    </w:p>
-    <w:p>
-      <w:pPr>
-        <w:pStyle w:val="BodyText"/>
-      </w:pPr>
-      <w:r>
-        <w:t xml:space="preserve">Holland, P. W. (1986). Statistics and Causal Inference.</w:t>
-      </w:r>
-      <w:r>
-        <w:t xml:space="preserve"> </w:t>
-      </w:r>
-      <w:r>
-        <w:rPr>
-          <w:iCs/>
-          <w:i/>
         </w:rPr>
         <w:t xml:space="preserve">Journal of the American Statistical Association</w:t>
       </w:r>
@@ -3679,14 +3631,14 @@
     </w:lvl>
   </w:abstractNum>
   <w:abstractNum w:abstractNumId="990">
-    <w:nsid w:val="A990"/>
+    <w:nsid w:val="0000A990"/>
     <w:multiLevelType w:val="multilevel"/>
     <w:lvl w:ilvl="0">
       <w:numFmt w:val="bullet"/>
       <w:lvlText w:val=" "/>
       <w:lvlJc w:val="left"/>
       <w:pPr>
-        <w:ind w:left="720" w:hanging="480"/>
+        <w:ind w:left="720" w:hanging="360"/>
       </w:pPr>
     </w:lvl>
     <w:lvl w:ilvl="1">
@@ -3694,7 +3646,7 @@
       <w:lvlText w:val=" "/>
       <w:lvlJc w:val="left"/>
       <w:pPr>
-        <w:ind w:left="1440" w:hanging="480"/>
+        <w:ind w:left="1440" w:hanging="360"/>
       </w:pPr>
     </w:lvl>
     <w:lvl w:ilvl="2">
@@ -3702,7 +3654,7 @@
       <w:lvlText w:val=" "/>
       <w:lvlJc w:val="left"/>
       <w:pPr>
-        <w:ind w:left="2160" w:hanging="480"/>
+        <w:ind w:left="2160" w:hanging="360"/>
       </w:pPr>
     </w:lvl>
     <w:lvl w:ilvl="3">
@@ -3710,7 +3662,7 @@
       <w:lvlText w:val=" "/>
       <w:lvlJc w:val="left"/>
       <w:pPr>
-        <w:ind w:left="2880" w:hanging="480"/>
+        <w:ind w:left="2880" w:hanging="360"/>
       </w:pPr>
     </w:lvl>
     <w:lvl w:ilvl="4">
@@ -3718,7 +3670,7 @@
       <w:lvlText w:val=" "/>
       <w:lvlJc w:val="left"/>
       <w:pPr>
-        <w:ind w:left="3600" w:hanging="480"/>
+        <w:ind w:left="3600" w:hanging="360"/>
       </w:pPr>
     </w:lvl>
     <w:lvl w:ilvl="5">
@@ -3726,7 +3678,7 @@
       <w:lvlText w:val=" "/>
       <w:lvlJc w:val="left"/>
       <w:pPr>
-        <w:ind w:left="4320" w:hanging="480"/>
+        <w:ind w:left="4320" w:hanging="360"/>
       </w:pPr>
     </w:lvl>
     <w:lvl w:ilvl="6">
@@ -3734,7 +3686,7 @@
       <w:lvlText w:val=" "/>
       <w:lvlJc w:val="left"/>
       <w:pPr>
-        <w:ind w:left="5040" w:hanging="480"/>
+        <w:ind w:left="5040" w:hanging="360"/>
       </w:pPr>
     </w:lvl>
     <w:lvl w:ilvl="7">
@@ -3742,7 +3694,7 @@
       <w:lvlText w:val=" "/>
       <w:lvlJc w:val="left"/>
       <w:pPr>
-        <w:ind w:left="5760" w:hanging="480"/>
+        <w:ind w:left="5760" w:hanging="360"/>
       </w:pPr>
     </w:lvl>
     <w:lvl w:ilvl="8">
@@ -3750,12 +3702,12 @@
       <w:lvlText w:val=" "/>
       <w:lvlJc w:val="left"/>
       <w:pPr>
-        <w:ind w:left="6480" w:hanging="480"/>
+        <w:ind w:left="6480" w:hanging="360"/>
       </w:pPr>
     </w:lvl>
   </w:abstractNum>
   <w:abstractNum w:abstractNumId="99411">
-    <w:nsid w:val="A99411"/>
+    <w:nsid w:val="00A99411"/>
     <w:multiLevelType w:val="multilevel"/>
     <w:lvl w:ilvl="0">
       <w:start w:val="1"/>
@@ -3763,7 +3715,7 @@
       <w:lvlText w:val="%1."/>
       <w:lvlJc w:val="left"/>
       <w:pPr>
-        <w:ind w:left="720" w:hanging="480"/>
+        <w:ind w:left="720" w:hanging="360"/>
       </w:pPr>
     </w:lvl>
     <w:lvl w:ilvl="1">
@@ -3772,7 +3724,7 @@
       <w:lvlText w:val="%2."/>
       <w:lvlJc w:val="left"/>
       <w:pPr>
-        <w:ind w:left="1440" w:hanging="480"/>
+        <w:ind w:left="1440" w:hanging="360"/>
       </w:pPr>
     </w:lvl>
     <w:lvl w:ilvl="2">
@@ -3781,7 +3733,7 @@
       <w:lvlText w:val="%3."/>
       <w:lvlJc w:val="left"/>
       <w:pPr>
-        <w:ind w:left="2160" w:hanging="480"/>
+        <w:ind w:left="2160" w:hanging="360"/>
       </w:pPr>
     </w:lvl>
     <w:lvl w:ilvl="3">
@@ -3790,7 +3742,7 @@
       <w:lvlText w:val="%4."/>
       <w:lvlJc w:val="left"/>
       <w:pPr>
-        <w:ind w:left="2880" w:hanging="480"/>
+        <w:ind w:left="2880" w:hanging="360"/>
       </w:pPr>
     </w:lvl>
     <w:lvl w:ilvl="4">
@@ -3799,7 +3751,7 @@
       <w:lvlText w:val="%5."/>
       <w:lvlJc w:val="left"/>
       <w:pPr>
-        <w:ind w:left="3600" w:hanging="480"/>
+        <w:ind w:left="3600" w:hanging="360"/>
       </w:pPr>
     </w:lvl>
     <w:lvl w:ilvl="5">
@@ -3808,7 +3760,7 @@
       <w:lvlText w:val="%6."/>
       <w:lvlJc w:val="left"/>
       <w:pPr>
-        <w:ind w:left="4320" w:hanging="480"/>
+        <w:ind w:left="4320" w:hanging="360"/>
       </w:pPr>
     </w:lvl>
     <w:lvl w:ilvl="6">
@@ -3817,7 +3769,7 @@
       <w:lvlText w:val="%7."/>
       <w:lvlJc w:val="left"/>
       <w:pPr>
-        <w:ind w:left="5040" w:hanging="480"/>
+        <w:ind w:left="5040" w:hanging="360"/>
       </w:pPr>
     </w:lvl>
     <w:lvl w:ilvl="7">
@@ -3826,7 +3778,7 @@
       <w:lvlText w:val="%8."/>
       <w:lvlJc w:val="left"/>
       <w:pPr>
-        <w:ind w:left="5760" w:hanging="480"/>
+        <w:ind w:left="5760" w:hanging="360"/>
       </w:pPr>
     </w:lvl>
     <w:lvl w:ilvl="8">
@@ -3835,12 +3787,12 @@
       <w:lvlText w:val="%9."/>
       <w:lvlJc w:val="left"/>
       <w:pPr>
-        <w:ind w:left="6480" w:hanging="480"/>
+        <w:ind w:left="6480" w:hanging="360"/>
       </w:pPr>
     </w:lvl>
   </w:abstractNum>
   <w:abstractNum w:abstractNumId="99412">
-    <w:nsid w:val="A99412"/>
+    <w:nsid w:val="00A99412"/>
     <w:multiLevelType w:val="multilevel"/>
     <w:lvl w:ilvl="0">
       <w:start w:val="2"/>
@@ -3848,7 +3800,7 @@
       <w:lvlText w:val="%1."/>
       <w:lvlJc w:val="left"/>
       <w:pPr>
-        <w:ind w:left="720" w:hanging="480"/>
+        <w:ind w:left="720" w:hanging="360"/>
       </w:pPr>
     </w:lvl>
     <w:lvl w:ilvl="1">
@@ -3857,7 +3809,7 @@
       <w:lvlText w:val="%2."/>
       <w:lvlJc w:val="left"/>
       <w:pPr>
-        <w:ind w:left="1440" w:hanging="480"/>
+        <w:ind w:left="1440" w:hanging="360"/>
       </w:pPr>
     </w:lvl>
     <w:lvl w:ilvl="2">
@@ -3866,7 +3818,7 @@
       <w:lvlText w:val="%3."/>
       <w:lvlJc w:val="left"/>
       <w:pPr>
-        <w:ind w:left="2160" w:hanging="480"/>
+        <w:ind w:left="2160" w:hanging="360"/>
       </w:pPr>
     </w:lvl>
     <w:lvl w:ilvl="3">
@@ -3875,7 +3827,7 @@
       <w:lvlText w:val="%4."/>
       <w:lvlJc w:val="left"/>
       <w:pPr>
-        <w:ind w:left="2880" w:hanging="480"/>
+        <w:ind w:left="2880" w:hanging="360"/>
       </w:pPr>
     </w:lvl>
     <w:lvl w:ilvl="4">
@@ -3884,7 +3836,7 @@
       <w:lvlText w:val="%5."/>
       <w:lvlJc w:val="left"/>
       <w:pPr>
-        <w:ind w:left="3600" w:hanging="480"/>
+        <w:ind w:left="3600" w:hanging="360"/>
       </w:pPr>
     </w:lvl>
     <w:lvl w:ilvl="5">
@@ -3893,7 +3845,7 @@
       <w:lvlText w:val="%6."/>
       <w:lvlJc w:val="left"/>
       <w:pPr>
-        <w:ind w:left="4320" w:hanging="480"/>
+        <w:ind w:left="4320" w:hanging="360"/>
       </w:pPr>
     </w:lvl>
     <w:lvl w:ilvl="6">
@@ -3902,7 +3854,7 @@
       <w:lvlText w:val="%7."/>
       <w:lvlJc w:val="left"/>
       <w:pPr>
-        <w:ind w:left="5040" w:hanging="480"/>
+        <w:ind w:left="5040" w:hanging="360"/>
       </w:pPr>
     </w:lvl>
     <w:lvl w:ilvl="7">
@@ -3911,7 +3863,7 @@
       <w:lvlText w:val="%8."/>
       <w:lvlJc w:val="left"/>
       <w:pPr>
-        <w:ind w:left="5760" w:hanging="480"/>
+        <w:ind w:left="5760" w:hanging="360"/>
       </w:pPr>
     </w:lvl>
     <w:lvl w:ilvl="8">
@@ -3920,7 +3872,7 @@
       <w:lvlText w:val="%9."/>
       <w:lvlJc w:val="left"/>
       <w:pPr>
-        <w:ind w:left="6480" w:hanging="480"/>
+        <w:ind w:left="6480" w:hanging="360"/>
       </w:pPr>
     </w:lvl>
   </w:abstractNum>
@@ -4968,8 +4920,8 @@
     <w:name w:val="KeywordTok"/>
     <w:basedOn w:val="VerbatimChar"/>
     <w:rPr>
+      <w:b/>
       <w:color w:val="007020"/>
-      <w:b/>
     </w:rPr>
   </w:style>
   <w:style w:type="character" w:customStyle="1" w:styleId="DataTypeTok">
@@ -5046,42 +4998,42 @@
     <w:name w:val="ImportTok"/>
     <w:basedOn w:val="VerbatimChar"/>
     <w:rPr>
+      <w:b/>
       <w:color w:val="008000"/>
-      <w:b/>
     </w:rPr>
   </w:style>
   <w:style w:type="character" w:customStyle="1" w:styleId="CommentTok">
     <w:name w:val="CommentTok"/>
     <w:basedOn w:val="VerbatimChar"/>
     <w:rPr>
+      <w:i/>
       <w:color w:val="60a0b0"/>
-      <w:i/>
     </w:rPr>
   </w:style>
   <w:style w:type="character" w:customStyle="1" w:styleId="DocumentationTok">
     <w:name w:val="DocumentationTok"/>
     <w:basedOn w:val="VerbatimChar"/>
     <w:rPr>
+      <w:i/>
       <w:color w:val="ba2121"/>
-      <w:i/>
     </w:rPr>
   </w:style>
   <w:style w:type="character" w:customStyle="1" w:styleId="AnnotationTok">
     <w:name w:val="AnnotationTok"/>
     <w:basedOn w:val="VerbatimChar"/>
     <w:rPr>
-      <w:color w:val="60a0b0"/>
       <w:b/>
       <w:i/>
+      <w:color w:val="60a0b0"/>
     </w:rPr>
   </w:style>
   <w:style w:type="character" w:customStyle="1" w:styleId="CommentVarTok">
     <w:name w:val="CommentVarTok"/>
     <w:basedOn w:val="VerbatimChar"/>
     <w:rPr>
-      <w:color w:val="60a0b0"/>
       <w:b/>
       <w:i/>
+      <w:color w:val="60a0b0"/>
     </w:rPr>
   </w:style>
   <w:style w:type="character" w:customStyle="1" w:styleId="OtherTok">
@@ -5109,8 +5061,8 @@
     <w:name w:val="ControlFlowTok"/>
     <w:basedOn w:val="VerbatimChar"/>
     <w:rPr>
+      <w:b/>
       <w:color w:val="007020"/>
-      <w:b/>
     </w:rPr>
   </w:style>
   <w:style w:type="character" w:customStyle="1" w:styleId="OperatorTok">
@@ -5155,34 +5107,34 @@
     <w:name w:val="InformationTok"/>
     <w:basedOn w:val="VerbatimChar"/>
     <w:rPr>
-      <w:color w:val="60a0b0"/>
       <w:b/>
       <w:i/>
+      <w:color w:val="60a0b0"/>
     </w:rPr>
   </w:style>
   <w:style w:type="character" w:customStyle="1" w:styleId="WarningTok">
     <w:name w:val="WarningTok"/>
     <w:basedOn w:val="VerbatimChar"/>
     <w:rPr>
-      <w:color w:val="60a0b0"/>
       <w:b/>
       <w:i/>
+      <w:color w:val="60a0b0"/>
     </w:rPr>
   </w:style>
   <w:style w:type="character" w:customStyle="1" w:styleId="AlertTok">
     <w:name w:val="AlertTok"/>
     <w:basedOn w:val="VerbatimChar"/>
     <w:rPr>
+      <w:b/>
       <w:color w:val="ff0000"/>
-      <w:b/>
     </w:rPr>
   </w:style>
   <w:style w:type="character" w:customStyle="1" w:styleId="ErrorTok">
     <w:name w:val="ErrorTok"/>
     <w:basedOn w:val="VerbatimChar"/>
     <w:rPr>
+      <w:b/>
       <w:color w:val="ff0000"/>
-      <w:b/>
     </w:rPr>
   </w:style>
   <w:style w:type="character" w:customStyle="1" w:styleId="NormalTok">

</xml_diff>